<commit_message>
Entrega final correções e apresentação 20.11.24
</commit_message>
<xml_diff>
--- a/CCapsTools/ES2NvF - DiagramaClasses vFinal.docx
+++ b/CCapsTools/ES2NvF - DiagramaClasses vFinal.docx
@@ -364,18 +364,18 @@
         <mc:AlternateContent>
           <mc:Choice Requires="wpi">
             <w:drawing>
-              <wp:anchor distT="0" distB="0" distL="114300" distR="114300" simplePos="0" relativeHeight="251674624" behindDoc="0" locked="0" layoutInCell="1" allowOverlap="1" wp14:anchorId="4891634B" wp14:editId="31B19923">
+              <wp:anchor distT="0" distB="0" distL="114300" distR="114300" simplePos="0" relativeHeight="251668480" behindDoc="0" locked="0" layoutInCell="1" allowOverlap="1" wp14:anchorId="08D8BDEA" wp14:editId="75BA381C">
                 <wp:simplePos x="0" y="0"/>
                 <wp:positionH relativeFrom="column">
-                  <wp:posOffset>4357370</wp:posOffset>
+                  <wp:posOffset>471170</wp:posOffset>
                 </wp:positionH>
                 <wp:positionV relativeFrom="paragraph">
-                  <wp:posOffset>3963035</wp:posOffset>
+                  <wp:posOffset>3964305</wp:posOffset>
                 </wp:positionV>
-                <wp:extent cx="8890" cy="9525"/>
-                <wp:effectExtent l="38100" t="38100" r="48260" b="47625"/>
+                <wp:extent cx="9250" cy="360"/>
+                <wp:effectExtent l="38100" t="38100" r="48260" b="38100"/>
                 <wp:wrapNone/>
-                <wp:docPr id="1016367834" name="Tinta 12"/>
+                <wp:docPr id="208977986" name="Tinta 6"/>
                 <wp:cNvGraphicFramePr/>
                 <a:graphic xmlns:a="http://schemas.openxmlformats.org/drawingml/2006/main">
                   <a:graphicData uri="http://schemas.microsoft.com/office/word/2010/wordprocessingInk">
@@ -385,7 +385,7 @@
                       </w14:nvContentPartPr>
                       <w14:xfrm>
                         <a:off x="0" y="0"/>
-                        <a:ext cx="8890" cy="9525"/>
+                        <a:ext cx="9250" cy="360"/>
                       </w14:xfrm>
                     </w14:contentPart>
                   </a:graphicData>
@@ -395,7 +395,7 @@
           </mc:Choice>
           <mc:Fallback>
             <w:pict>
-              <v:shapetype w14:anchorId="731ACD88" id="_x0000_t75" coordsize="21600,21600" o:spt="75" o:preferrelative="t" path="m@4@5l@4@11@9@11@9@5xe" filled="f" stroked="f">
+              <v:shapetype w14:anchorId="3CBC0DE7" id="_x0000_t75" coordsize="21600,21600" o:spt="75" o:preferrelative="t" path="m@4@5l@4@11@9@11@9@5xe" filled="f" stroked="f">
                 <v:stroke joinstyle="miter"/>
                 <v:formulas>
                   <v:f eqn="if lineDrawn pixelLineWidth 0"/>
@@ -414,108 +414,8 @@
                 <v:path o:extrusionok="f" gradientshapeok="t" o:connecttype="rect"/>
                 <o:lock v:ext="edit" aspectratio="t"/>
               </v:shapetype>
-              <v:shape id="Tinta 12" o:spid="_x0000_s1026" type="#_x0000_t75" style="position:absolute;margin-left:342.65pt;margin-top:311.6pt;width:1.6pt;height:1.7pt;z-index:251674624;visibility:visible;mso-wrap-style:square;mso-wrap-distance-left:9pt;mso-wrap-distance-top:0;mso-wrap-distance-right:9pt;mso-wrap-distance-bottom:0;mso-position-horizontal:absolute;mso-position-horizontal-relative:text;mso-position-vertical:absolute;mso-position-vertical-relative:text" o:gfxdata="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">
+              <v:shape id="Tinta 6" o:spid="_x0000_s1026" type="#_x0000_t75" style="position:absolute;margin-left:36.6pt;margin-top:311.65pt;width:1.75pt;height:1.05pt;z-index:251668480;visibility:visible;mso-wrap-style:square;mso-wrap-distance-left:9pt;mso-wrap-distance-top:0;mso-wrap-distance-right:9pt;mso-wrap-distance-bottom:0;mso-position-horizontal:absolute;mso-position-horizontal-relative:text;mso-position-vertical:absolute;mso-position-vertical-relative:text" o:gfxdata="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">
                 <v:imagedata r:id="rId12" o:title=""/>
-              </v:shape>
-            </w:pict>
-          </mc:Fallback>
-        </mc:AlternateContent>
-      </w:r>
-      <w:r>
-        <w:rPr>
-          <w:rFonts w:ascii="Arial" w:hAnsi="Arial" w:cs="Arial"/>
-          <w:b/>
-          <w:bCs/>
-          <w:noProof/>
-          <w:sz w:val="28"/>
-          <w:szCs w:val="28"/>
-        </w:rPr>
-        <mc:AlternateContent>
-          <mc:Choice Requires="wpi">
-            <w:drawing>
-              <wp:anchor distT="0" distB="0" distL="114300" distR="114300" simplePos="0" relativeHeight="251669504" behindDoc="0" locked="0" layoutInCell="1" allowOverlap="1" wp14:anchorId="25E20D14" wp14:editId="4EFFD3EA">
-                <wp:simplePos x="0" y="0"/>
-                <wp:positionH relativeFrom="column">
-                  <wp:posOffset>4357400</wp:posOffset>
-                </wp:positionH>
-                <wp:positionV relativeFrom="paragraph">
-                  <wp:posOffset>3963595</wp:posOffset>
-                </wp:positionV>
-                <wp:extent cx="360" cy="360"/>
-                <wp:effectExtent l="38100" t="38100" r="38100" b="38100"/>
-                <wp:wrapNone/>
-                <wp:docPr id="1905895026" name="Tinta 7"/>
-                <wp:cNvGraphicFramePr/>
-                <a:graphic xmlns:a="http://schemas.openxmlformats.org/drawingml/2006/main">
-                  <a:graphicData uri="http://schemas.microsoft.com/office/word/2010/wordprocessingInk">
-                    <w14:contentPart bwMode="auto" r:id="rId13">
-                      <w14:nvContentPartPr>
-                        <w14:cNvContentPartPr/>
-                      </w14:nvContentPartPr>
-                      <w14:xfrm>
-                        <a:off x="0" y="0"/>
-                        <a:ext cx="360" cy="360"/>
-                      </w14:xfrm>
-                    </w14:contentPart>
-                  </a:graphicData>
-                </a:graphic>
-              </wp:anchor>
-            </w:drawing>
-          </mc:Choice>
-          <mc:Fallback>
-            <w:pict>
-              <v:shape w14:anchorId="106597C8" id="Tinta 7" o:spid="_x0000_s1026" type="#_x0000_t75" style="position:absolute;margin-left:342.6pt;margin-top:311.6pt;width:1.05pt;height:1.05pt;z-index:251669504;visibility:visible;mso-wrap-style:square;mso-wrap-distance-left:9pt;mso-wrap-distance-top:0;mso-wrap-distance-right:9pt;mso-wrap-distance-bottom:0;mso-position-horizontal:absolute;mso-position-horizontal-relative:text;mso-position-vertical:absolute;mso-position-vertical-relative:text" o:gfxdata="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">
-                <v:imagedata r:id="rId14" o:title=""/>
-              </v:shape>
-            </w:pict>
-          </mc:Fallback>
-        </mc:AlternateContent>
-      </w:r>
-      <w:r>
-        <w:rPr>
-          <w:rFonts w:ascii="Arial" w:hAnsi="Arial" w:cs="Arial"/>
-          <w:b/>
-          <w:bCs/>
-          <w:noProof/>
-          <w:sz w:val="28"/>
-          <w:szCs w:val="28"/>
-        </w:rPr>
-        <mc:AlternateContent>
-          <mc:Choice Requires="wpi">
-            <w:drawing>
-              <wp:anchor distT="0" distB="0" distL="114300" distR="114300" simplePos="0" relativeHeight="251668480" behindDoc="0" locked="0" layoutInCell="1" allowOverlap="1" wp14:anchorId="08D8BDEA" wp14:editId="4FF6DBC2">
-                <wp:simplePos x="0" y="0"/>
-                <wp:positionH relativeFrom="column">
-                  <wp:posOffset>471170</wp:posOffset>
-                </wp:positionH>
-                <wp:positionV relativeFrom="paragraph">
-                  <wp:posOffset>3964305</wp:posOffset>
-                </wp:positionV>
-                <wp:extent cx="9250" cy="360"/>
-                <wp:effectExtent l="38100" t="38100" r="48260" b="38100"/>
-                <wp:wrapNone/>
-                <wp:docPr id="208977986" name="Tinta 6"/>
-                <wp:cNvGraphicFramePr/>
-                <a:graphic xmlns:a="http://schemas.openxmlformats.org/drawingml/2006/main">
-                  <a:graphicData uri="http://schemas.microsoft.com/office/word/2010/wordprocessingInk">
-                    <w14:contentPart bwMode="auto" r:id="rId15">
-                      <w14:nvContentPartPr>
-                        <w14:cNvContentPartPr/>
-                      </w14:nvContentPartPr>
-                      <w14:xfrm>
-                        <a:off x="0" y="0"/>
-                        <a:ext cx="9250" cy="360"/>
-                      </w14:xfrm>
-                    </w14:contentPart>
-                  </a:graphicData>
-                </a:graphic>
-              </wp:anchor>
-            </w:drawing>
-          </mc:Choice>
-          <mc:Fallback>
-            <w:pict>
-              <v:shape w14:anchorId="21EB3EC8" id="Tinta 6" o:spid="_x0000_s1026" type="#_x0000_t75" style="position:absolute;margin-left:36.6pt;margin-top:311.65pt;width:1.75pt;height:1.05pt;z-index:251668480;visibility:visible;mso-wrap-style:square;mso-wrap-distance-left:9pt;mso-wrap-distance-top:0;mso-wrap-distance-right:9pt;mso-wrap-distance-bottom:0;mso-position-horizontal:absolute;mso-position-horizontal-relative:text;mso-position-vertical:absolute;mso-position-vertical-relative:text" o:gfxdata="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">
-                <v:imagedata r:id="rId16" o:title=""/>
               </v:shape>
             </w:pict>
           </mc:Fallback>
@@ -548,7 +448,7 @@
                 <wp:cNvGraphicFramePr/>
                 <a:graphic xmlns:a="http://schemas.openxmlformats.org/drawingml/2006/main">
                   <a:graphicData uri="http://schemas.microsoft.com/office/word/2010/wordprocessingInk">
-                    <w14:contentPart bwMode="auto" r:id="rId17">
+                    <w14:contentPart bwMode="auto" r:id="rId13">
                       <w14:nvContentPartPr>
                         <w14:cNvContentPartPr/>
                       </w14:nvContentPartPr>
@@ -621,6 +521,23 @@
           </mc:Fallback>
         </mc:AlternateContent>
       </w:r>
+    </w:p>
+    <w:p>
+      <w:pPr>
+        <w:pBdr>
+          <w:top w:val="nil"/>
+          <w:left w:val="nil"/>
+          <w:bottom w:val="nil"/>
+          <w:right w:val="nil"/>
+          <w:between w:val="nil"/>
+        </w:pBdr>
+        <w:ind w:left="-993" w:firstLine="284"/>
+        <w:jc w:val="center"/>
+        <w:rPr>
+          <w:noProof/>
+          <w:color w:val="000000"/>
+        </w:rPr>
+      </w:pPr>
       <w:r>
         <w:rPr>
           <w:rFonts w:ascii="Arial" w:hAnsi="Arial" w:cs="Arial"/>
@@ -630,11 +547,161 @@
           <w:sz w:val="28"/>
           <w:szCs w:val="28"/>
         </w:rPr>
+        <mc:AlternateContent>
+          <mc:Choice Requires="wpi">
+            <w:drawing>
+              <wp:anchor distT="0" distB="0" distL="114300" distR="114300" simplePos="0" relativeHeight="251671552" behindDoc="0" locked="0" layoutInCell="1" allowOverlap="1" wp14:anchorId="2EA133F2" wp14:editId="4AC09E48">
+                <wp:simplePos x="0" y="0"/>
+                <wp:positionH relativeFrom="column">
+                  <wp:posOffset>5138315</wp:posOffset>
+                </wp:positionH>
+                <wp:positionV relativeFrom="paragraph">
+                  <wp:posOffset>3429185</wp:posOffset>
+                </wp:positionV>
+                <wp:extent cx="132840" cy="15840"/>
+                <wp:effectExtent l="38100" t="38100" r="38735" b="41910"/>
+                <wp:wrapNone/>
+                <wp:docPr id="209190056" name="Tinta 6"/>
+                <wp:cNvGraphicFramePr/>
+                <a:graphic xmlns:a="http://schemas.openxmlformats.org/drawingml/2006/main">
+                  <a:graphicData uri="http://schemas.microsoft.com/office/word/2010/wordprocessingInk">
+                    <w14:contentPart bwMode="auto" r:id="rId20">
+                      <w14:nvContentPartPr>
+                        <w14:cNvContentPartPr/>
+                      </w14:nvContentPartPr>
+                      <w14:xfrm>
+                        <a:off x="0" y="0"/>
+                        <a:ext cx="132840" cy="15840"/>
+                      </w14:xfrm>
+                    </w14:contentPart>
+                  </a:graphicData>
+                </a:graphic>
+              </wp:anchor>
+            </w:drawing>
+          </mc:Choice>
+          <mc:Fallback>
+            <w:pict>
+              <v:shape w14:anchorId="3A6DC385" id="Tinta 6" o:spid="_x0000_s1026" type="#_x0000_t75" style="position:absolute;margin-left:404.1pt;margin-top:269.5pt;width:11.4pt;height:2.25pt;z-index:251671552;visibility:visible;mso-wrap-style:square;mso-wrap-distance-left:9pt;mso-wrap-distance-top:0;mso-wrap-distance-right:9pt;mso-wrap-distance-bottom:0;mso-position-horizontal:absolute;mso-position-horizontal-relative:text;mso-position-vertical:absolute;mso-position-vertical-relative:text" o:gfxdata="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">
+                <v:imagedata r:id="rId21" o:title=""/>
+              </v:shape>
+            </w:pict>
+          </mc:Fallback>
+        </mc:AlternateContent>
+      </w:r>
+      <w:r>
+        <w:rPr>
+          <w:rFonts w:ascii="Arial" w:hAnsi="Arial" w:cs="Arial"/>
+          <w:b/>
+          <w:bCs/>
+          <w:noProof/>
+          <w:sz w:val="28"/>
+          <w:szCs w:val="28"/>
+        </w:rPr>
+        <mc:AlternateContent>
+          <mc:Choice Requires="wpi">
+            <w:drawing>
+              <wp:anchor distT="0" distB="0" distL="114300" distR="114300" simplePos="0" relativeHeight="251670528" behindDoc="0" locked="0" layoutInCell="1" allowOverlap="1" wp14:anchorId="4AC27A53" wp14:editId="2B3F311D">
+                <wp:simplePos x="0" y="0"/>
+                <wp:positionH relativeFrom="column">
+                  <wp:posOffset>4100075</wp:posOffset>
+                </wp:positionH>
+                <wp:positionV relativeFrom="paragraph">
+                  <wp:posOffset>3444665</wp:posOffset>
+                </wp:positionV>
+                <wp:extent cx="75240" cy="360"/>
+                <wp:effectExtent l="38100" t="38100" r="39370" b="38100"/>
+                <wp:wrapNone/>
+                <wp:docPr id="662037153" name="Tinta 5"/>
+                <wp:cNvGraphicFramePr/>
+                <a:graphic xmlns:a="http://schemas.openxmlformats.org/drawingml/2006/main">
+                  <a:graphicData uri="http://schemas.microsoft.com/office/word/2010/wordprocessingInk">
+                    <w14:contentPart bwMode="auto" r:id="rId22">
+                      <w14:nvContentPartPr>
+                        <w14:cNvContentPartPr/>
+                      </w14:nvContentPartPr>
+                      <w14:xfrm>
+                        <a:off x="0" y="0"/>
+                        <a:ext cx="75240" cy="360"/>
+                      </w14:xfrm>
+                    </w14:contentPart>
+                  </a:graphicData>
+                </a:graphic>
+              </wp:anchor>
+            </w:drawing>
+          </mc:Choice>
+          <mc:Fallback>
+            <w:pict>
+              <v:shape w14:anchorId="4F046919" id="Tinta 5" o:spid="_x0000_s1026" type="#_x0000_t75" style="position:absolute;margin-left:322.35pt;margin-top:270.75pt;width:6.9pt;height:1.05pt;z-index:251670528;visibility:visible;mso-wrap-style:square;mso-wrap-distance-left:9pt;mso-wrap-distance-top:0;mso-wrap-distance-right:9pt;mso-wrap-distance-bottom:0;mso-position-horizontal:absolute;mso-position-horizontal-relative:text;mso-position-vertical:absolute;mso-position-vertical-relative:text" o:gfxdata="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">
+                <v:imagedata r:id="rId23" o:title=""/>
+              </v:shape>
+            </w:pict>
+          </mc:Fallback>
+        </mc:AlternateContent>
+      </w:r>
+      <w:r>
+        <w:rPr>
+          <w:rFonts w:ascii="Arial" w:hAnsi="Arial" w:cs="Arial"/>
+          <w:b/>
+          <w:bCs/>
+          <w:noProof/>
+          <w:sz w:val="28"/>
+          <w:szCs w:val="28"/>
+        </w:rPr>
+        <mc:AlternateContent>
+          <mc:Choice Requires="wpi">
+            <w:drawing>
+              <wp:anchor distT="0" distB="0" distL="114300" distR="114300" simplePos="0" relativeHeight="251669504" behindDoc="0" locked="0" layoutInCell="1" allowOverlap="1" wp14:anchorId="3CA53E12" wp14:editId="0E0F6928">
+                <wp:simplePos x="0" y="0"/>
+                <wp:positionH relativeFrom="column">
+                  <wp:posOffset>680795</wp:posOffset>
+                </wp:positionH>
+                <wp:positionV relativeFrom="paragraph">
+                  <wp:posOffset>3435305</wp:posOffset>
+                </wp:positionV>
+                <wp:extent cx="25920" cy="360"/>
+                <wp:effectExtent l="38100" t="38100" r="50800" b="38100"/>
+                <wp:wrapNone/>
+                <wp:docPr id="225634165" name="Tinta 4"/>
+                <wp:cNvGraphicFramePr/>
+                <a:graphic xmlns:a="http://schemas.openxmlformats.org/drawingml/2006/main">
+                  <a:graphicData uri="http://schemas.microsoft.com/office/word/2010/wordprocessingInk">
+                    <w14:contentPart bwMode="auto" r:id="rId24">
+                      <w14:nvContentPartPr>
+                        <w14:cNvContentPartPr/>
+                      </w14:nvContentPartPr>
+                      <w14:xfrm>
+                        <a:off x="0" y="0"/>
+                        <a:ext cx="25920" cy="360"/>
+                      </w14:xfrm>
+                    </w14:contentPart>
+                  </a:graphicData>
+                </a:graphic>
+              </wp:anchor>
+            </w:drawing>
+          </mc:Choice>
+          <mc:Fallback>
+            <w:pict>
+              <v:shape w14:anchorId="5830DC3C" id="Tinta 4" o:spid="_x0000_s1026" type="#_x0000_t75" style="position:absolute;margin-left:53.1pt;margin-top:270pt;width:3.05pt;height:1.05pt;z-index:251669504;visibility:visible;mso-wrap-style:square;mso-wrap-distance-left:9pt;mso-wrap-distance-top:0;mso-wrap-distance-right:9pt;mso-wrap-distance-bottom:0;mso-position-horizontal:absolute;mso-position-horizontal-relative:text;mso-position-vertical:absolute;mso-position-vertical-relative:text" o:gfxdata="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">
+                <v:imagedata r:id="rId25" o:title=""/>
+              </v:shape>
+            </w:pict>
+          </mc:Fallback>
+        </mc:AlternateContent>
+      </w:r>
+      <w:r>
+        <w:rPr>
+          <w:rFonts w:ascii="Arial" w:hAnsi="Arial" w:cs="Arial"/>
+          <w:b/>
+          <w:bCs/>
+          <w:noProof/>
+          <w:sz w:val="28"/>
+          <w:szCs w:val="28"/>
+        </w:rPr>
         <w:drawing>
-          <wp:inline distT="0" distB="0" distL="0" distR="0" wp14:anchorId="47DC3667" wp14:editId="1CA4DE70">
-            <wp:extent cx="6372794" cy="3966501"/>
-            <wp:effectExtent l="0" t="0" r="9525" b="0"/>
-            <wp:docPr id="1247899123" name="Imagem 1"/>
+          <wp:inline distT="0" distB="0" distL="0" distR="0" wp14:anchorId="181FFE62" wp14:editId="2D528D63">
+            <wp:extent cx="5836285" cy="3445938"/>
+            <wp:effectExtent l="0" t="0" r="0" b="2540"/>
+            <wp:docPr id="1247899123" name="Imagem 1" descr="Diagrama&#10;&#10;Descrição gerada automaticamente"/>
             <wp:cNvGraphicFramePr>
               <a:graphicFrameLocks xmlns:a="http://schemas.openxmlformats.org/drawingml/2006/main" noChangeAspect="1"/>
             </wp:cNvGraphicFramePr>
@@ -642,11 +709,65 @@
               <a:graphicData uri="http://schemas.openxmlformats.org/drawingml/2006/picture">
                 <pic:pic xmlns:pic="http://schemas.openxmlformats.org/drawingml/2006/picture">
                   <pic:nvPicPr>
-                    <pic:cNvPr id="1247899123" name="Imagem 1"/>
+                    <pic:cNvPr id="1247899123" name="Imagem 1" descr="Diagrama&#10;&#10;Descrição gerada automaticamente"/>
+                    <pic:cNvPicPr/>
+                  </pic:nvPicPr>
+                  <pic:blipFill rotWithShape="1">
+                    <a:blip r:embed="rId26">
+                      <a:extLst>
+                        <a:ext uri="{28A0092B-C50C-407E-A947-70E740481C1C}">
+                          <a14:useLocalDpi xmlns:a14="http://schemas.microsoft.com/office/drawing/2010/main" val="0"/>
+                        </a:ext>
+                      </a:extLst>
+                    </a:blip>
+                    <a:srcRect b="949"/>
+                    <a:stretch/>
+                  </pic:blipFill>
+                  <pic:spPr bwMode="auto">
+                    <a:xfrm>
+                      <a:off x="0" y="0"/>
+                      <a:ext cx="5836285" cy="3445938"/>
+                    </a:xfrm>
+                    <a:prstGeom prst="rect">
+                      <a:avLst/>
+                    </a:prstGeom>
+                    <a:ln>
+                      <a:noFill/>
+                    </a:ln>
+                    <a:extLst>
+                      <a:ext uri="{53640926-AAD7-44D8-BBD7-CCE9431645EC}">
+                        <a14:shadowObscured xmlns:a14="http://schemas.microsoft.com/office/drawing/2010/main"/>
+                      </a:ext>
+                    </a:extLst>
+                  </pic:spPr>
+                </pic:pic>
+              </a:graphicData>
+            </a:graphic>
+          </wp:inline>
+        </w:drawing>
+      </w:r>
+      <w:r>
+        <w:rPr>
+          <w:noProof/>
+          <w:color w:val="000000"/>
+        </w:rPr>
+        <w:drawing>
+          <wp:inline distT="0" distB="0" distL="0" distR="0" wp14:anchorId="331DBD12" wp14:editId="5470E8AC">
+            <wp:extent cx="5648325" cy="2226878"/>
+            <wp:effectExtent l="0" t="0" r="0" b="2540"/>
+            <wp:docPr id="2041009415" name="Imagem 1"/>
+            <wp:cNvGraphicFramePr>
+              <a:graphicFrameLocks xmlns:a="http://schemas.openxmlformats.org/drawingml/2006/main" noChangeAspect="1"/>
+            </wp:cNvGraphicFramePr>
+            <a:graphic xmlns:a="http://schemas.openxmlformats.org/drawingml/2006/main">
+              <a:graphicData uri="http://schemas.openxmlformats.org/drawingml/2006/picture">
+                <pic:pic xmlns:pic="http://schemas.openxmlformats.org/drawingml/2006/picture">
+                  <pic:nvPicPr>
+                    <pic:cNvPr id="2041009415" name="Imagem 1"/>
                     <pic:cNvPicPr/>
                   </pic:nvPicPr>
                   <pic:blipFill>
-                    <a:blip r:embed="rId20">
+                    <a:blip r:embed="rId27">
                       <a:extLst>
                         <a:ext uri="{28A0092B-C50C-407E-A947-70E740481C1C}">
                           <a14:useLocalDpi xmlns:a14="http://schemas.microsoft.com/office/drawing/2010/main" val="0"/>
@@ -660,7 +781,7 @@
                   <pic:spPr>
                     <a:xfrm>
                       <a:off x="0" y="0"/>
-                      <a:ext cx="6372794" cy="3966501"/>
+                      <a:ext cx="5751472" cy="2267544"/>
                     </a:xfrm>
                     <a:prstGeom prst="rect">
                       <a:avLst/>
@@ -682,7 +803,7 @@
           <w:right w:val="nil"/>
           <w:between w:val="nil"/>
         </w:pBdr>
-        <w:ind w:hanging="1134"/>
+        <w:ind w:hanging="924"/>
         <w:jc w:val="center"/>
         <w:rPr>
           <w:rFonts w:ascii="Arial" w:hAnsi="Arial" w:cs="Arial"/>
@@ -697,60 +818,13 @@
           <w:noProof/>
           <w:color w:val="000000"/>
         </w:rPr>
-        <w:drawing>
-          <wp:inline distT="0" distB="0" distL="0" distR="0" wp14:anchorId="331DBD12" wp14:editId="5B937454">
-            <wp:extent cx="6380153" cy="2312035"/>
-            <wp:effectExtent l="0" t="0" r="1905" b="0"/>
-            <wp:docPr id="2041009415" name="Imagem 1"/>
-            <wp:cNvGraphicFramePr>
-              <a:graphicFrameLocks xmlns:a="http://schemas.openxmlformats.org/drawingml/2006/main" noChangeAspect="1"/>
-            </wp:cNvGraphicFramePr>
-            <a:graphic xmlns:a="http://schemas.openxmlformats.org/drawingml/2006/main">
-              <a:graphicData uri="http://schemas.openxmlformats.org/drawingml/2006/picture">
-                <pic:pic xmlns:pic="http://schemas.openxmlformats.org/drawingml/2006/picture">
-                  <pic:nvPicPr>
-                    <pic:cNvPr id="2041009415" name="Imagem 1"/>
-                    <pic:cNvPicPr/>
-                  </pic:nvPicPr>
-                  <pic:blipFill>
-                    <a:blip r:embed="rId21">
-                      <a:extLst>
-                        <a:ext uri="{28A0092B-C50C-407E-A947-70E740481C1C}">
-                          <a14:useLocalDpi xmlns:a14="http://schemas.microsoft.com/office/drawing/2010/main" val="0"/>
-                        </a:ext>
-                      </a:extLst>
-                    </a:blip>
-                    <a:stretch>
-                      <a:fillRect/>
-                    </a:stretch>
-                  </pic:blipFill>
-                  <pic:spPr>
-                    <a:xfrm>
-                      <a:off x="0" y="0"/>
-                      <a:ext cx="6408333" cy="2322247"/>
-                    </a:xfrm>
-                    <a:prstGeom prst="rect">
-                      <a:avLst/>
-                    </a:prstGeom>
-                  </pic:spPr>
-                </pic:pic>
-              </a:graphicData>
-            </a:graphic>
-          </wp:inline>
-        </w:drawing>
-      </w:r>
-      <w:r>
-        <w:rPr>
-          <w:noProof/>
-          <w:color w:val="000000"/>
-        </w:rPr>
         <w:t>Fonte: Autores</w:t>
       </w:r>
     </w:p>
     <w:sectPr>
-      <w:headerReference w:type="even" r:id="rId22"/>
-      <w:headerReference w:type="default" r:id="rId23"/>
-      <w:footerReference w:type="default" r:id="rId24"/>
+      <w:headerReference w:type="even" r:id="rId28"/>
+      <w:headerReference w:type="default" r:id="rId29"/>
+      <w:footerReference w:type="default" r:id="rId30"/>
       <w:pgSz w:w="11907" w:h="16840" w:code="9"/>
       <w:pgMar w:top="539" w:right="1298" w:bottom="1661" w:left="1418" w:header="709" w:footer="709" w:gutter="0"/>
       <w:cols w:space="708"/>
@@ -2377,61 +2451,6 @@
           <inkml:channelProperty channel="Y" name="resolution" value="1000" units="1/cm"/>
         </inkml:channelProperties>
       </inkml:inkSource>
-      <inkml:timestamp xml:id="ts0" timeString="2024-11-13T14:13:51.439"/>
-    </inkml:context>
-    <inkml:brush xml:id="br0">
-      <inkml:brushProperty name="width" value="0.035" units="cm"/>
-      <inkml:brushProperty name="height" value="0.035" units="cm"/>
-      <inkml:brushProperty name="ignorePressure" value="1"/>
-    </inkml:brush>
-  </inkml:definitions>
-  <inkml:trace contextRef="#ctx0" brushRef="#br0">25 26</inkml:trace>
-  <inkml:trace contextRef="#ctx0" brushRef="#br0" timeOffset="552.22">0 0</inkml:trace>
-  <inkml:trace contextRef="#ctx0" brushRef="#br0" timeOffset="969.53">0 0</inkml:trace>
-  <inkml:trace contextRef="#ctx0" brushRef="#br0" timeOffset="1312.41">0 0</inkml:trace>
-</inkml:ink>
-</file>
-
-<file path=word/ink/ink2.xml><?xml version="1.0" encoding="utf-8"?>
-<inkml:ink xmlns:inkml="http://www.w3.org/2003/InkML">
-  <inkml:definitions>
-    <inkml:context xml:id="ctx0">
-      <inkml:inkSource xml:id="inkSrc0">
-        <inkml:traceFormat>
-          <inkml:channel name="X" type="integer" min="-2.14748E9" max="2.14748E9" units="cm"/>
-          <inkml:channel name="Y" type="integer" min="-2.14748E9" max="2.14748E9" units="cm"/>
-        </inkml:traceFormat>
-        <inkml:channelProperties>
-          <inkml:channelProperty channel="X" name="resolution" value="1000" units="1/cm"/>
-          <inkml:channelProperty channel="Y" name="resolution" value="1000" units="1/cm"/>
-        </inkml:channelProperties>
-      </inkml:inkSource>
-      <inkml:timestamp xml:id="ts0" timeString="2024-11-13T14:13:48.426"/>
-    </inkml:context>
-    <inkml:brush xml:id="br0">
-      <inkml:brushProperty name="width" value="0.035" units="cm"/>
-      <inkml:brushProperty name="height" value="0.035" units="cm"/>
-      <inkml:brushProperty name="ignorePressure" value="1"/>
-    </inkml:brush>
-  </inkml:definitions>
-  <inkml:trace contextRef="#ctx0" brushRef="#br0">0 0</inkml:trace>
-</inkml:ink>
-</file>
-
-<file path=word/ink/ink3.xml><?xml version="1.0" encoding="utf-8"?>
-<inkml:ink xmlns:inkml="http://www.w3.org/2003/InkML">
-  <inkml:definitions>
-    <inkml:context xml:id="ctx0">
-      <inkml:inkSource xml:id="inkSrc0">
-        <inkml:traceFormat>
-          <inkml:channel name="X" type="integer" min="-2.14748E9" max="2.14748E9" units="cm"/>
-          <inkml:channel name="Y" type="integer" min="-2.14748E9" max="2.14748E9" units="cm"/>
-        </inkml:traceFormat>
-        <inkml:channelProperties>
-          <inkml:channelProperty channel="X" name="resolution" value="1000" units="1/cm"/>
-          <inkml:channelProperty channel="Y" name="resolution" value="1000" units="1/cm"/>
-        </inkml:channelProperties>
-      </inkml:inkSource>
       <inkml:timestamp xml:id="ts0" timeString="2024-11-13T14:13:34.447"/>
     </inkml:context>
     <inkml:brush xml:id="br0">
@@ -2445,7 +2464,7 @@
 </inkml:ink>
 </file>
 
-<file path=word/ink/ink4.xml><?xml version="1.0" encoding="utf-8"?>
+<file path=word/ink/ink2.xml><?xml version="1.0" encoding="utf-8"?>
 <inkml:ink xmlns:inkml="http://www.w3.org/2003/InkML">
   <inkml:definitions>
     <inkml:context xml:id="ctx0">
@@ -2471,7 +2490,7 @@
 </inkml:ink>
 </file>
 
-<file path=word/ink/ink5.xml><?xml version="1.0" encoding="utf-8"?>
+<file path=word/ink/ink3.xml><?xml version="1.0" encoding="utf-8"?>
 <inkml:ink xmlns:inkml="http://www.w3.org/2003/InkML">
   <inkml:definitions>
     <inkml:context xml:id="ctx0">
@@ -2495,6 +2514,87 @@
     </inkml:brush>
   </inkml:definitions>
   <inkml:trace contextRef="#ctx0" brushRef="#br0">0 0 24575,'0'0'-8191</inkml:trace>
+</inkml:ink>
+</file>
+
+<file path=word/ink/ink4.xml><?xml version="1.0" encoding="utf-8"?>
+<inkml:ink xmlns:inkml="http://www.w3.org/2003/InkML">
+  <inkml:definitions>
+    <inkml:context xml:id="ctx0">
+      <inkml:inkSource xml:id="inkSrc0">
+        <inkml:traceFormat>
+          <inkml:channel name="X" type="integer" min="-2.14748E9" max="2.14748E9" units="cm"/>
+          <inkml:channel name="Y" type="integer" min="-2.14748E9" max="2.14748E9" units="cm"/>
+          <inkml:channel name="F" type="integer" max="32767" units="dev"/>
+        </inkml:traceFormat>
+        <inkml:channelProperties>
+          <inkml:channelProperty channel="X" name="resolution" value="1000" units="1/cm"/>
+          <inkml:channelProperty channel="Y" name="resolution" value="1000" units="1/cm"/>
+          <inkml:channelProperty channel="F" name="resolution" value="0" units="1/dev"/>
+        </inkml:channelProperties>
+      </inkml:inkSource>
+      <inkml:timestamp xml:id="ts0" timeString="2024-11-20T22:36:29.652"/>
+    </inkml:context>
+    <inkml:brush xml:id="br0">
+      <inkml:brushProperty name="width" value="0.035" units="cm"/>
+      <inkml:brushProperty name="height" value="0.035" units="cm"/>
+    </inkml:brush>
+  </inkml:definitions>
+  <inkml:trace contextRef="#ctx0" brushRef="#br0">0 43 24575,'5'0'0,"5"-4"0,6-2 0,5 1 0,3 0 0,3 2 0,0 1 0,0 1 0,1 0 0,4 1 0,1 0 0,-1 1 0,0-6 0,-2-1 0,-6 1-8191</inkml:trace>
+</inkml:ink>
+</file>
+
+<file path=word/ink/ink5.xml><?xml version="1.0" encoding="utf-8"?>
+<inkml:ink xmlns:inkml="http://www.w3.org/2003/InkML">
+  <inkml:definitions>
+    <inkml:context xml:id="ctx0">
+      <inkml:inkSource xml:id="inkSrc0">
+        <inkml:traceFormat>
+          <inkml:channel name="X" type="integer" min="-2.14748E9" max="2.14748E9" units="cm"/>
+          <inkml:channel name="Y" type="integer" min="-2.14748E9" max="2.14748E9" units="cm"/>
+          <inkml:channel name="F" type="integer" max="32767" units="dev"/>
+        </inkml:traceFormat>
+        <inkml:channelProperties>
+          <inkml:channelProperty channel="X" name="resolution" value="1000" units="1/cm"/>
+          <inkml:channelProperty channel="Y" name="resolution" value="1000" units="1/cm"/>
+          <inkml:channelProperty channel="F" name="resolution" value="0" units="1/dev"/>
+        </inkml:channelProperties>
+      </inkml:inkSource>
+      <inkml:timestamp xml:id="ts0" timeString="2024-11-20T22:36:26.763"/>
+    </inkml:context>
+    <inkml:brush xml:id="br0">
+      <inkml:brushProperty name="width" value="0.035" units="cm"/>
+      <inkml:brushProperty name="height" value="0.035" units="cm"/>
+    </inkml:brush>
+  </inkml:definitions>
+  <inkml:trace contextRef="#ctx0" brushRef="#br0">0 0 24575,'5'0'0,"5"0"0,6 0 0,5 0 0,3 0 0,3 0 0,0 0 0,0 0 0,1 0 0,-5 0-8191</inkml:trace>
+</inkml:ink>
+</file>
+
+<file path=word/ink/ink6.xml><?xml version="1.0" encoding="utf-8"?>
+<inkml:ink xmlns:inkml="http://www.w3.org/2003/InkML">
+  <inkml:definitions>
+    <inkml:context xml:id="ctx0">
+      <inkml:inkSource xml:id="inkSrc0">
+        <inkml:traceFormat>
+          <inkml:channel name="X" type="integer" min="-2.14748E9" max="2.14748E9" units="cm"/>
+          <inkml:channel name="Y" type="integer" min="-2.14748E9" max="2.14748E9" units="cm"/>
+          <inkml:channel name="F" type="integer" max="32767" units="dev"/>
+        </inkml:traceFormat>
+        <inkml:channelProperties>
+          <inkml:channelProperty channel="X" name="resolution" value="1000" units="1/cm"/>
+          <inkml:channelProperty channel="Y" name="resolution" value="1000" units="1/cm"/>
+          <inkml:channelProperty channel="F" name="resolution" value="0" units="1/dev"/>
+        </inkml:channelProperties>
+      </inkml:inkSource>
+      <inkml:timestamp xml:id="ts0" timeString="2024-11-20T22:36:23.672"/>
+    </inkml:context>
+    <inkml:brush xml:id="br0">
+      <inkml:brushProperty name="width" value="0.035" units="cm"/>
+      <inkml:brushProperty name="height" value="0.035" units="cm"/>
+    </inkml:brush>
+  </inkml:definitions>
+  <inkml:trace contextRef="#ctx0" brushRef="#br0">0 0 24575,'4'0'0,"7"0"0,5 0 0,5 0 0,-2 0-8191</inkml:trace>
 </inkml:ink>
 </file>
 
@@ -2766,6 +2866,19 @@
 </file>
 
 <file path=customXml/item2.xml><?xml version="1.0" encoding="utf-8"?>
+<b:Sources xmlns:b="http://schemas.openxmlformats.org/officeDocument/2006/bibliography" xmlns="http://schemas.openxmlformats.org/officeDocument/2006/bibliography" SelectedStyle="\APASixthEditionOfficeOnline.xsl" StyleName="APA" Version="6"/>
+</file>
+
+<file path=customXml/item3.xml><?xml version="1.0" encoding="utf-8"?>
+<?mso-contentType ?>
+<FormTemplates xmlns="http://schemas.microsoft.com/sharepoint/v3/contenttype/forms">
+  <Display>DocumentLibraryForm</Display>
+  <Edit>DocumentLibraryForm</Edit>
+  <New>DocumentLibraryForm</New>
+</FormTemplates>
+</file>
+
+<file path=customXml/item4.xml><?xml version="1.0" encoding="utf-8"?>
 <ct:contentTypeSchema xmlns:ct="http://schemas.microsoft.com/office/2006/metadata/contentType" xmlns:ma="http://schemas.microsoft.com/office/2006/metadata/properties/metaAttributes" ct:_="" ma:_="" ma:contentTypeName="Documento" ma:contentTypeID="0x01010036ADE29605775746BE0312E4F4DE1C82" ma:contentTypeVersion="0" ma:contentTypeDescription="Crie um novo documento." ma:contentTypeScope="" ma:versionID="cc6793b5a67efd2b2ead550b6ae37cda">
   <xsd:schema xmlns:xsd="http://www.w3.org/2001/XMLSchema" xmlns:xs="http://www.w3.org/2001/XMLSchema" xmlns:p="http://schemas.microsoft.com/office/2006/metadata/properties" targetNamespace="http://schemas.microsoft.com/office/2006/metadata/properties" ma:root="true" ma:fieldsID="574c6ccb71ee63fbc30cff3237551ec3">
     <xsd:element name="properties">
@@ -2879,19 +2992,6 @@
 </ct:contentTypeSchema>
 </file>
 
-<file path=customXml/item3.xml><?xml version="1.0" encoding="utf-8"?>
-<?mso-contentType ?>
-<FormTemplates xmlns="http://schemas.microsoft.com/sharepoint/v3/contenttype/forms">
-  <Display>DocumentLibraryForm</Display>
-  <Edit>DocumentLibraryForm</Edit>
-  <New>DocumentLibraryForm</New>
-</FormTemplates>
-</file>
-
-<file path=customXml/item4.xml><?xml version="1.0" encoding="utf-8"?>
-<b:Sources xmlns:b="http://schemas.openxmlformats.org/officeDocument/2006/bibliography" xmlns="http://schemas.openxmlformats.org/officeDocument/2006/bibliography" SelectedStyle="\APASixthEditionOfficeOnline.xsl" StyleName="APA" Version="6"/>
-</file>
-
 <file path=customXml/itemProps1.xml><?xml version="1.0" encoding="utf-8"?>
 <ds:datastoreItem xmlns:ds="http://schemas.openxmlformats.org/officeDocument/2006/customXml" ds:itemID="{3CBC499B-FC48-4681-8842-659D2F71791D}">
   <ds:schemaRefs>
@@ -2902,6 +3002,22 @@
 </file>
 
 <file path=customXml/itemProps2.xml><?xml version="1.0" encoding="utf-8"?>
+<ds:datastoreItem xmlns:ds="http://schemas.openxmlformats.org/officeDocument/2006/customXml" ds:itemID="{CC9FBFDA-A2B5-4BBF-8583-3AD5B31CB0CE}">
+  <ds:schemaRefs>
+    <ds:schemaRef ds:uri="http://schemas.openxmlformats.org/officeDocument/2006/bibliography"/>
+  </ds:schemaRefs>
+</ds:datastoreItem>
+</file>
+
+<file path=customXml/itemProps3.xml><?xml version="1.0" encoding="utf-8"?>
+<ds:datastoreItem xmlns:ds="http://schemas.openxmlformats.org/officeDocument/2006/customXml" ds:itemID="{A9380074-ACB1-4768-8160-E2C55A14786E}">
+  <ds:schemaRefs>
+    <ds:schemaRef ds:uri="http://schemas.microsoft.com/sharepoint/v3/contenttype/forms"/>
+  </ds:schemaRefs>
+</ds:datastoreItem>
+</file>
+
+<file path=customXml/itemProps4.xml><?xml version="1.0" encoding="utf-8"?>
 <ds:datastoreItem xmlns:ds="http://schemas.openxmlformats.org/officeDocument/2006/customXml" ds:itemID="{76FC83CE-FC53-412E-AFF5-30C50A84C664}">
   <ds:schemaRefs>
     <ds:schemaRef ds:uri="http://schemas.microsoft.com/office/2006/metadata/contentType"/>
@@ -2915,20 +3031,4 @@
     <ds:schemaRef ds:uri="http://schemas.microsoft.com/office/infopath/2007/PartnerControls"/>
   </ds:schemaRefs>
 </ds:datastoreItem>
-</file>
-
-<file path=customXml/itemProps3.xml><?xml version="1.0" encoding="utf-8"?>
-<ds:datastoreItem xmlns:ds="http://schemas.openxmlformats.org/officeDocument/2006/customXml" ds:itemID="{A9380074-ACB1-4768-8160-E2C55A14786E}">
-  <ds:schemaRefs>
-    <ds:schemaRef ds:uri="http://schemas.microsoft.com/sharepoint/v3/contenttype/forms"/>
-  </ds:schemaRefs>
-</ds:datastoreItem>
-</file>
-
-<file path=customXml/itemProps4.xml><?xml version="1.0" encoding="utf-8"?>
-<ds:datastoreItem xmlns:ds="http://schemas.openxmlformats.org/officeDocument/2006/customXml" ds:itemID="{CC9FBFDA-A2B5-4BBF-8583-3AD5B31CB0CE}">
-  <ds:schemaRefs>
-    <ds:schemaRef ds:uri="http://schemas.openxmlformats.org/officeDocument/2006/bibliography"/>
-  </ds:schemaRefs>
-</ds:datastoreItem>
 </file>
</xml_diff>